<commit_message>
FT816 - Float - interim update
</commit_message>
<xml_diff>
--- a/FT816/trunk/docs/FT816 Floating Point Accelerator.docx
+++ b/FT816/trunk/docs/FT816 Floating Point Accelerator.docx
@@ -3,11 +3,17 @@
 <w:document xmlns:wpc="http://schemas.microsoft.com/office/word/2010/wordprocessingCanvas" xmlns:mc="http://schemas.openxmlformats.org/markup-compatibility/2006" xmlns:o="urn:schemas-microsoft-com:office:office" xmlns:r="http://schemas.openxmlformats.org/officeDocument/2006/relationships" xmlns:m="http://schemas.openxmlformats.org/officeDocument/2006/math" xmlns:v="urn:schemas-microsoft-com:vml" xmlns:wp14="http://schemas.microsoft.com/office/word/2010/wordprocessingDrawing" xmlns:wp="http://schemas.openxmlformats.org/drawingml/2006/wordprocessingDrawing" xmlns:w10="urn:schemas-microsoft-com:office:word" xmlns:w="http://schemas.openxmlformats.org/wordprocessingml/2006/main" xmlns:w14="http://schemas.microsoft.com/office/word/2010/wordml" xmlns:wpg="http://schemas.microsoft.com/office/word/2010/wordprocessingGroup" xmlns:wpi="http://schemas.microsoft.com/office/word/2010/wordprocessingInk" xmlns:wne="http://schemas.microsoft.com/office/word/2006/wordml" xmlns:wps="http://schemas.microsoft.com/office/word/2010/wordprocessingShape" mc:Ignorable="w14 wp14">
   <w:body>
     <w:p>
+      <w:pPr>
+        <w:pStyle w:val="Heading1"/>
+      </w:pPr>
       <w:r>
         <w:t>FT816 Floating Point Accelerator</w:t>
       </w:r>
     </w:p>
     <w:p>
+      <w:pPr>
+        <w:pStyle w:val="Heading1"/>
+      </w:pPr>
       <w:r>
         <w:t>Overview:</w:t>
       </w:r>
@@ -31,8 +37,14 @@
       <w:r>
         <w:t>L, DIV, FIX2FLT, FLT2FIX, SWAP, and NEG.</w:t>
       </w:r>
-    </w:p>
-    <w:p>
+      <w:r>
+        <w:t xml:space="preserve"> The floating point accumulators operate as a memory mapped device placed by default between $FEA200 and $FEA2FF.</w:t>
+      </w:r>
+    </w:p>
+    <w:p>
+      <w:pPr>
+        <w:pStyle w:val="Heading1"/>
+      </w:pPr>
       <w:r>
         <w:t>Floating Point Representation:</w:t>
       </w:r>
@@ -43,6 +55,18 @@
       </w:pPr>
       <w:r>
         <w:t>The floating point representation is triple precision (3x a 32 bit float) and consists of a 16 bit exponent, and eighty bit mantissa.</w:t>
+      </w:r>
+      <w:r>
+        <w:t xml:space="preserve"> Note that the representation is a non-standard one.</w:t>
+      </w:r>
+      <w:r>
+        <w:t xml:space="preserve"> The mantissa is represented as a two complement number. </w:t>
+      </w:r>
+      <w:r>
+        <w:t xml:space="preserve">The mantissa has one binary digit before the decimal point. </w:t>
+      </w:r>
+      <w:r>
+        <w:t>The exponent is also represented as a two’s complement number but with an inverted sign bit.</w:t>
       </w:r>
     </w:p>
     <w:tbl>
@@ -103,6 +127,9 @@
     </w:tbl>
     <w:p/>
     <w:p>
+      <w:pPr>
+        <w:pStyle w:val="Heading2"/>
+      </w:pPr>
       <w:r>
         <w:t>Range</w:t>
       </w:r>
@@ -340,7 +367,11 @@
           <w:tcPr>
             <w:tcW w:w="3119" w:type="dxa"/>
           </w:tcPr>
-          <w:p/>
+          <w:p>
+            <w:r>
+              <w:t>minimum exponent</w:t>
+            </w:r>
+          </w:p>
         </w:tc>
         <w:tc>
           <w:tcPr>
@@ -369,6 +400,9 @@
       </w:r>
     </w:p>
     <w:p>
+      <w:pPr>
+        <w:pStyle w:val="Heading1"/>
+      </w:pPr>
       <w:r>
         <w:lastRenderedPageBreak/>
         <w:t>Operations Supported</w:t>
@@ -560,7 +594,16 @@
           </w:tcPr>
           <w:p>
             <w:r>
-              <w:t>FAC1 = FAC1 / FAC2</w:t>
+              <w:t>FAC1 = FAC</w:t>
+            </w:r>
+            <w:r>
+              <w:t>2</w:t>
+            </w:r>
+            <w:r>
+              <w:t xml:space="preserve"> / FAC</w:t>
+            </w:r>
+            <w:r>
+              <w:t>1</w:t>
             </w:r>
           </w:p>
         </w:tc>
@@ -642,7 +685,7 @@
           </w:tcPr>
           <w:p>
             <w:r>
-              <w:t>NEG</w:t>
+              <w:t>ABS</w:t>
             </w:r>
           </w:p>
         </w:tc>
@@ -655,7 +698,7 @@
               <w:jc w:val="center"/>
             </w:pPr>
             <w:r>
-              <w:t>16</w:t>
+              <w:t>7</w:t>
             </w:r>
           </w:p>
         </w:tc>
@@ -665,7 +708,7 @@
           </w:tcPr>
           <w:p>
             <w:r>
-              <w:t>FAC1 = -FAC1</w:t>
+              <w:t>FAC1 = ABS(FAC1)</w:t>
             </w:r>
           </w:p>
         </w:tc>
@@ -677,7 +720,7 @@
           </w:tcPr>
           <w:p>
             <w:r>
-              <w:t>SWAP</w:t>
+              <w:t>NEG</w:t>
             </w:r>
           </w:p>
         </w:tc>
@@ -690,7 +733,7 @@
               <w:jc w:val="center"/>
             </w:pPr>
             <w:r>
-              <w:t>17</w:t>
+              <w:t>16</w:t>
             </w:r>
           </w:p>
         </w:tc>
@@ -700,7 +743,7 @@
           </w:tcPr>
           <w:p>
             <w:r>
-              <w:t>FAC1 is swapped with FAC2</w:t>
+              <w:t>FAC1 = -FAC1</w:t>
             </w:r>
           </w:p>
         </w:tc>
@@ -710,7 +753,11 @@
           <w:tcPr>
             <w:tcW w:w="1645" w:type="dxa"/>
           </w:tcPr>
-          <w:p/>
+          <w:p>
+            <w:r>
+              <w:t>SWAP</w:t>
+            </w:r>
+          </w:p>
         </w:tc>
         <w:tc>
           <w:tcPr>
@@ -720,12 +767,43 @@
             <w:pPr>
               <w:jc w:val="center"/>
             </w:pPr>
+            <w:r>
+              <w:t>17</w:t>
+            </w:r>
           </w:p>
         </w:tc>
         <w:tc>
           <w:tcPr>
             <w:tcW w:w="4122" w:type="dxa"/>
           </w:tcPr>
+          <w:p>
+            <w:r>
+              <w:t>FAC1 is swapped with FAC2</w:t>
+            </w:r>
+          </w:p>
+        </w:tc>
+      </w:tr>
+      <w:tr>
+        <w:tc>
+          <w:tcPr>
+            <w:tcW w:w="1645" w:type="dxa"/>
+          </w:tcPr>
+          <w:p/>
+        </w:tc>
+        <w:tc>
+          <w:tcPr>
+            <w:tcW w:w="1276" w:type="dxa"/>
+          </w:tcPr>
+          <w:p>
+            <w:pPr>
+              <w:jc w:val="center"/>
+            </w:pPr>
+          </w:p>
+        </w:tc>
+        <w:tc>
+          <w:tcPr>
+            <w:tcW w:w="4122" w:type="dxa"/>
+          </w:tcPr>
           <w:p/>
         </w:tc>
       </w:tr>
@@ -737,15 +815,30 @@
       <w:r>
         <w:t xml:space="preserve">After the opcode is set in the command register, the operation status may be read from the status register. The most significant bit of the status register indicates a busy status. </w:t>
       </w:r>
-      <w:bookmarkStart w:id="0" w:name="_GoBack"/>
-      <w:bookmarkEnd w:id="0"/>
-    </w:p>
-    <w:p>
+    </w:p>
+    <w:p>
+      <w:pPr>
+        <w:pStyle w:val="Heading1"/>
+      </w:pPr>
+      <w:r>
+        <w:t>Operation</w:t>
+      </w:r>
+    </w:p>
+    <w:p>
+      <w:pPr>
+        <w:ind w:left="720"/>
+      </w:pPr>
+      <w:r>
+        <w:t>Values are transferred to and from the FAC registers using cpu load and store instructions. Once values have been loaded into the FAC registers an operation may be performed by loading the command register with one of the given operations. Before the next operation can begin the status register must be polled to make sure that the FPU isn’t busy. If the FPU is busy and another operation is specified it will be ignored.</w:t>
+      </w:r>
       <w:r>
         <w:br w:type="page"/>
       </w:r>
     </w:p>
     <w:p>
+      <w:pPr>
+        <w:pStyle w:val="Heading1"/>
+      </w:pPr>
       <w:r>
         <w:lastRenderedPageBreak/>
         <w:t>Registers</w:t>
@@ -816,13 +909,8 @@
           </w:tcPr>
           <w:p>
             <w:r>
-              <w:t xml:space="preserve">FAC1 LSB of </w:t>
-            </w:r>
-            <w:proofErr w:type="spellStart"/>
-            <w:r>
-              <w:t>manitssa</w:t>
-            </w:r>
-            <w:proofErr w:type="spellEnd"/>
+              <w:t>FAC1 LSB of manitssa</w:t>
+            </w:r>
           </w:p>
         </w:tc>
         <w:tc>
@@ -1073,13 +1161,8 @@
           </w:tcPr>
           <w:p>
             <w:r>
-              <w:t xml:space="preserve">FAC2 LSB of </w:t>
-            </w:r>
-            <w:proofErr w:type="spellStart"/>
-            <w:r>
-              <w:t>manitssa</w:t>
-            </w:r>
-            <w:proofErr w:type="spellEnd"/>
+              <w:t>FAC2 LSB of manitssa</w:t>
+            </w:r>
           </w:p>
         </w:tc>
         <w:tc>
@@ -1255,7 +1338,335 @@
       </w:tr>
     </w:tbl>
     <w:p/>
+    <w:p>
+      <w:pPr>
+        <w:pStyle w:val="Heading2"/>
+      </w:pPr>
+      <w:r>
+        <w:t>Command Register</w:t>
+      </w:r>
+    </w:p>
+    <w:p>
+      <w:pPr>
+        <w:ind w:left="720"/>
+      </w:pPr>
+      <w:r>
+        <w:t>The command register is write-only and shared with the status register which is read-only. It accepts an eight bit command value. The commands supported are listed under the Operations Supported section.</w:t>
+      </w:r>
+    </w:p>
+    <w:p>
+      <w:pPr>
+        <w:pStyle w:val="Heading2"/>
+      </w:pPr>
+      <w:r>
+        <w:t>Status Register</w:t>
+      </w:r>
+    </w:p>
+    <w:p>
+      <w:r>
+        <w:tab/>
+        <w:t>The status register located at $FEA20F has the following format:</w:t>
+      </w:r>
+    </w:p>
+    <w:tbl>
+      <w:tblPr>
+        <w:tblStyle w:val="TableGrid"/>
+        <w:tblW w:w="0" w:type="auto"/>
+        <w:tblInd w:w="817" w:type="dxa"/>
+        <w:tblLook w:val="04A0" w:firstRow="1" w:lastRow="0" w:firstColumn="1" w:lastColumn="0" w:noHBand="0" w:noVBand="1"/>
+      </w:tblPr>
+      <w:tblGrid>
+        <w:gridCol w:w="939"/>
+        <w:gridCol w:w="939"/>
+        <w:gridCol w:w="939"/>
+        <w:gridCol w:w="939"/>
+        <w:gridCol w:w="939"/>
+        <w:gridCol w:w="939"/>
+        <w:gridCol w:w="939"/>
+        <w:gridCol w:w="940"/>
+      </w:tblGrid>
+      <w:tr>
+        <w:tc>
+          <w:tcPr>
+            <w:tcW w:w="939" w:type="dxa"/>
+          </w:tcPr>
+          <w:p>
+            <w:pPr>
+              <w:jc w:val="center"/>
+            </w:pPr>
+            <w:r>
+              <w:t>Busy</w:t>
+            </w:r>
+          </w:p>
+        </w:tc>
+        <w:tc>
+          <w:tcPr>
+            <w:tcW w:w="939" w:type="dxa"/>
+          </w:tcPr>
+          <w:p>
+            <w:pPr>
+              <w:jc w:val="center"/>
+            </w:pPr>
+            <w:r>
+              <w:t>0</w:t>
+            </w:r>
+          </w:p>
+        </w:tc>
+        <w:tc>
+          <w:tcPr>
+            <w:tcW w:w="939" w:type="dxa"/>
+          </w:tcPr>
+          <w:p>
+            <w:pPr>
+              <w:jc w:val="center"/>
+            </w:pPr>
+            <w:r>
+              <w:t>0</w:t>
+            </w:r>
+          </w:p>
+        </w:tc>
+        <w:tc>
+          <w:tcPr>
+            <w:tcW w:w="939" w:type="dxa"/>
+          </w:tcPr>
+          <w:p>
+            <w:pPr>
+              <w:jc w:val="center"/>
+            </w:pPr>
+            <w:r>
+              <w:t>LT</w:t>
+            </w:r>
+          </w:p>
+        </w:tc>
+        <w:tc>
+          <w:tcPr>
+            <w:tcW w:w="939" w:type="dxa"/>
+          </w:tcPr>
+          <w:p>
+            <w:pPr>
+              <w:jc w:val="center"/>
+            </w:pPr>
+            <w:r>
+              <w:t>EQ</w:t>
+            </w:r>
+          </w:p>
+        </w:tc>
+        <w:tc>
+          <w:tcPr>
+            <w:tcW w:w="939" w:type="dxa"/>
+          </w:tcPr>
+          <w:p>
+            <w:pPr>
+              <w:jc w:val="center"/>
+            </w:pPr>
+            <w:r>
+              <w:t>GT</w:t>
+            </w:r>
+          </w:p>
+        </w:tc>
+        <w:tc>
+          <w:tcPr>
+            <w:tcW w:w="939" w:type="dxa"/>
+          </w:tcPr>
+          <w:p>
+            <w:pPr>
+              <w:jc w:val="center"/>
+            </w:pPr>
+            <w:r>
+              <w:t>ZF</w:t>
+            </w:r>
+          </w:p>
+        </w:tc>
+        <w:tc>
+          <w:tcPr>
+            <w:tcW w:w="940" w:type="dxa"/>
+          </w:tcPr>
+          <w:p>
+            <w:pPr>
+              <w:jc w:val="center"/>
+            </w:pPr>
+            <w:r>
+              <w:t>VF</w:t>
+            </w:r>
+          </w:p>
+        </w:tc>
+      </w:tr>
+    </w:tbl>
+    <w:p/>
+    <w:p>
+      <w:pPr>
+        <w:spacing w:after="0"/>
+      </w:pPr>
+      <w:r>
+        <w:tab/>
+        <w:t>Busy – 1 = indicates that an FPU operation is in progress. 0 means the operation is complete.</w:t>
+      </w:r>
+    </w:p>
+    <w:p>
+      <w:pPr>
+        <w:spacing w:after="0"/>
+        <w:ind w:left="720"/>
+      </w:pPr>
+      <w:r>
+        <w:t>LT – indicates that FAC1 is less than FAC2</w:t>
+      </w:r>
+    </w:p>
+    <w:p>
+      <w:pPr>
+        <w:spacing w:after="0"/>
+        <w:ind w:left="720"/>
+      </w:pPr>
+      <w:r>
+        <w:t>EQ – indicates that the FAC’s are equal</w:t>
+      </w:r>
+    </w:p>
+    <w:p>
+      <w:pPr>
+        <w:spacing w:after="0"/>
+        <w:ind w:left="720"/>
+      </w:pPr>
+      <w:r>
+        <w:t>GT – indicates that FAC1 is greater than FAC2</w:t>
+      </w:r>
+    </w:p>
+    <w:p>
+      <w:pPr>
+        <w:spacing w:after="0"/>
+        <w:ind w:left="720"/>
+      </w:pPr>
+      <w:r>
+        <w:t>ZF – indicates that FAC1 is zero (typically FAC1 holds the result of an operation)</w:t>
+      </w:r>
+    </w:p>
+    <w:p>
+      <w:pPr>
+        <w:spacing w:after="0"/>
+        <w:ind w:left="720"/>
+      </w:pPr>
+      <w:r>
+        <w:t>VF – indicates that overflow occurred during the operation.</w:t>
+      </w:r>
+    </w:p>
+    <w:p/>
+    <w:p>
+      <w:r>
+        <w:br w:type="page"/>
+      </w:r>
+    </w:p>
+    <w:p>
+      <w:pPr>
+        <w:pStyle w:val="Heading1"/>
+      </w:pPr>
+      <w:r>
+        <w:lastRenderedPageBreak/>
+        <w:t>Performance</w:t>
+      </w:r>
+    </w:p>
+    <w:p>
+      <w:pPr>
+        <w:ind w:left="720"/>
+      </w:pPr>
+      <w:r>
+        <w:t xml:space="preserve">The performance of the floating point unit is </w:t>
+      </w:r>
+      <w:r>
+        <w:t xml:space="preserve">at least </w:t>
+      </w:r>
+      <w:bookmarkStart w:id="0" w:name="_GoBack"/>
+      <w:bookmarkEnd w:id="0"/>
+      <w:r>
+        <w:t>several times what a software solution could accomplish.</w:t>
+      </w:r>
+      <w:r>
+        <w:t xml:space="preserve"> Performance is somewhat dependent on the data.</w:t>
+      </w:r>
+      <w:r>
+        <w:t xml:space="preserve"> Below is a sample.</w:t>
+      </w:r>
+    </w:p>
+    <w:p>
+      <w:pPr>
+        <w:spacing w:after="0"/>
+        <w:ind w:left="720"/>
+      </w:pPr>
+      <w:r>
+        <w:t>FIX2FLT: 114 clock cycles to convert 100.0 to floating point from fixed</w:t>
+      </w:r>
+    </w:p>
+    <w:p>
+      <w:pPr>
+        <w:spacing w:after="0"/>
+        <w:ind w:left="720"/>
+      </w:pPr>
+      <w:r>
+        <w:t>MUL: 176 clock cycles to multiply 100.0 * 8.0.</w:t>
+      </w:r>
+    </w:p>
+    <w:p>
+      <w:pPr>
+        <w:spacing w:after="0"/>
+        <w:ind w:left="720"/>
+      </w:pPr>
+      <w:r>
+        <w:t>SUB: 33 clock cycles to subtract 100.0-8.0.</w:t>
+      </w:r>
+    </w:p>
+    <w:p>
+      <w:pPr>
+        <w:spacing w:after="0"/>
+        <w:ind w:left="720"/>
+      </w:pPr>
+      <w:r>
+        <w:t>ADD:</w:t>
+      </w:r>
+      <w:r>
+        <w:t xml:space="preserve"> 16 clock cycles to add 100.0+8.0</w:t>
+      </w:r>
+    </w:p>
+    <w:p>
+      <w:pPr>
+        <w:spacing w:after="0"/>
+        <w:ind w:left="720"/>
+      </w:pPr>
+      <w:r>
+        <w:t xml:space="preserve">DIV: </w:t>
+      </w:r>
+      <w:r>
+        <w:t>93 clock cycles to divide 100.0 / 8.0</w:t>
+      </w:r>
+    </w:p>
+    <w:p>
+      <w:pPr>
+        <w:spacing w:after="0"/>
+        <w:ind w:left="720"/>
+      </w:pPr>
+    </w:p>
+    <w:p>
+      <w:pPr>
+        <w:spacing w:after="0"/>
+        <w:ind w:left="720"/>
+      </w:pPr>
+      <w:r>
+        <w:t>Multiply works at a rate of one bit every two clock cycles. So it take</w:t>
+      </w:r>
+      <w:r>
+        <w:t>s</w:t>
+      </w:r>
+      <w:r>
+        <w:t xml:space="preserve"> 160 clock cycles to process multiplication of the mantissa. There is also overhead for adjusting the sign of the operands and result.</w:t>
+      </w:r>
+    </w:p>
+    <w:p>
+      <w:pPr>
+        <w:spacing w:after="0"/>
+        <w:ind w:left="720"/>
+      </w:pPr>
+      <w:r>
+        <w:t>Divide works at a rate of one bit per clock cycle. It takes 80 clock cycles to process the mantissa. There is also overhead for adjusting the signs of the operands and result.</w:t>
+      </w:r>
+    </w:p>
     <w:sectPr>
+      <w:footerReference w:type="default" r:id="rId7"/>
       <w:pgSz w:w="12240" w:h="15840"/>
       <w:pgMar w:top="1440" w:right="1440" w:bottom="1440" w:left="1440" w:header="708" w:footer="708" w:gutter="0"/>
       <w:cols w:space="708"/>
@@ -1263,6 +1674,123 @@
     </w:sectPr>
   </w:body>
 </w:document>
+</file>
+
+<file path=word/endnotes.xml><?xml version="1.0" encoding="utf-8"?>
+<w:endnotes xmlns:wpc="http://schemas.microsoft.com/office/word/2010/wordprocessingCanvas" xmlns:mc="http://schemas.openxmlformats.org/markup-compatibility/2006" xmlns:o="urn:schemas-microsoft-com:office:office" xmlns:r="http://schemas.openxmlformats.org/officeDocument/2006/relationships" xmlns:m="http://schemas.openxmlformats.org/officeDocument/2006/math" xmlns:v="urn:schemas-microsoft-com:vml" xmlns:wp14="http://schemas.microsoft.com/office/word/2010/wordprocessingDrawing" xmlns:wp="http://schemas.openxmlformats.org/drawingml/2006/wordprocessingDrawing" xmlns:w10="urn:schemas-microsoft-com:office:word" xmlns:w="http://schemas.openxmlformats.org/wordprocessingml/2006/main" xmlns:w14="http://schemas.microsoft.com/office/word/2010/wordml" xmlns:wpg="http://schemas.microsoft.com/office/word/2010/wordprocessingGroup" xmlns:wpi="http://schemas.microsoft.com/office/word/2010/wordprocessingInk" xmlns:wne="http://schemas.microsoft.com/office/word/2006/wordml" xmlns:wps="http://schemas.microsoft.com/office/word/2010/wordprocessingShape" mc:Ignorable="w14 wp14">
+  <w:endnote w:type="separator" w:id="-1">
+    <w:p>
+      <w:pPr>
+        <w:spacing w:after="0" w:line="240" w:lineRule="auto"/>
+      </w:pPr>
+      <w:r>
+        <w:separator/>
+      </w:r>
+    </w:p>
+  </w:endnote>
+  <w:endnote w:type="continuationSeparator" w:id="0">
+    <w:p>
+      <w:pPr>
+        <w:spacing w:after="0" w:line="240" w:lineRule="auto"/>
+      </w:pPr>
+      <w:r>
+        <w:continuationSeparator/>
+      </w:r>
+    </w:p>
+  </w:endnote>
+</w:endnotes>
+</file>
+
+<file path=word/footer1.xml><?xml version="1.0" encoding="utf-8"?>
+<w:ftr xmlns:wpc="http://schemas.microsoft.com/office/word/2010/wordprocessingCanvas" xmlns:mc="http://schemas.openxmlformats.org/markup-compatibility/2006" xmlns:o="urn:schemas-microsoft-com:office:office" xmlns:r="http://schemas.openxmlformats.org/officeDocument/2006/relationships" xmlns:m="http://schemas.openxmlformats.org/officeDocument/2006/math" xmlns:v="urn:schemas-microsoft-com:vml" xmlns:wp14="http://schemas.microsoft.com/office/word/2010/wordprocessingDrawing" xmlns:wp="http://schemas.openxmlformats.org/drawingml/2006/wordprocessingDrawing" xmlns:w10="urn:schemas-microsoft-com:office:word" xmlns:w="http://schemas.openxmlformats.org/wordprocessingml/2006/main" xmlns:w14="http://schemas.microsoft.com/office/word/2010/wordml" xmlns:wpg="http://schemas.microsoft.com/office/word/2010/wordprocessingGroup" xmlns:wpi="http://schemas.microsoft.com/office/word/2010/wordprocessingInk" xmlns:wne="http://schemas.microsoft.com/office/word/2006/wordml" xmlns:wps="http://schemas.microsoft.com/office/word/2010/wordprocessingShape" mc:Ignorable="w14 wp14">
+  <w:sdt>
+    <w:sdtPr>
+      <w:id w:val="1723856239"/>
+      <w:docPartObj>
+        <w:docPartGallery w:val="Page Numbers (Bottom of Page)"/>
+        <w:docPartUnique/>
+      </w:docPartObj>
+    </w:sdtPr>
+    <w:sdtEndPr>
+      <w:rPr>
+        <w:color w:val="808080" w:themeColor="background1" w:themeShade="80"/>
+        <w:spacing w:val="60"/>
+      </w:rPr>
+    </w:sdtEndPr>
+    <w:sdtContent>
+      <w:p>
+        <w:pPr>
+          <w:pStyle w:val="Footer"/>
+          <w:pBdr>
+            <w:top w:val="single" w:sz="4" w:space="1" w:color="D9D9D9" w:themeColor="background1" w:themeShade="D9"/>
+          </w:pBdr>
+          <w:jc w:val="right"/>
+        </w:pPr>
+        <w:r>
+          <w:fldChar w:fldCharType="begin"/>
+        </w:r>
+        <w:r>
+          <w:instrText xml:space="preserve"> PAGE   \* MERGEFORMAT </w:instrText>
+        </w:r>
+        <w:r>
+          <w:fldChar w:fldCharType="separate"/>
+        </w:r>
+        <w:r>
+          <w:rPr>
+            <w:noProof/>
+          </w:rPr>
+          <w:t>4</w:t>
+        </w:r>
+        <w:r>
+          <w:rPr>
+            <w:noProof/>
+          </w:rPr>
+          <w:fldChar w:fldCharType="end"/>
+        </w:r>
+        <w:r>
+          <w:t xml:space="preserve"> | </w:t>
+        </w:r>
+        <w:r>
+          <w:rPr>
+            <w:color w:val="808080" w:themeColor="background1" w:themeShade="80"/>
+            <w:spacing w:val="60"/>
+          </w:rPr>
+          <w:t>Page</w:t>
+        </w:r>
+      </w:p>
+    </w:sdtContent>
+  </w:sdt>
+  <w:p>
+    <w:pPr>
+      <w:pStyle w:val="Footer"/>
+    </w:pPr>
+  </w:p>
+</w:ftr>
+</file>
+
+<file path=word/footnotes.xml><?xml version="1.0" encoding="utf-8"?>
+<w:footnotes xmlns:wpc="http://schemas.microsoft.com/office/word/2010/wordprocessingCanvas" xmlns:mc="http://schemas.openxmlformats.org/markup-compatibility/2006" xmlns:o="urn:schemas-microsoft-com:office:office" xmlns:r="http://schemas.openxmlformats.org/officeDocument/2006/relationships" xmlns:m="http://schemas.openxmlformats.org/officeDocument/2006/math" xmlns:v="urn:schemas-microsoft-com:vml" xmlns:wp14="http://schemas.microsoft.com/office/word/2010/wordprocessingDrawing" xmlns:wp="http://schemas.openxmlformats.org/drawingml/2006/wordprocessingDrawing" xmlns:w10="urn:schemas-microsoft-com:office:word" xmlns:w="http://schemas.openxmlformats.org/wordprocessingml/2006/main" xmlns:w14="http://schemas.microsoft.com/office/word/2010/wordml" xmlns:wpg="http://schemas.microsoft.com/office/word/2010/wordprocessingGroup" xmlns:wpi="http://schemas.microsoft.com/office/word/2010/wordprocessingInk" xmlns:wne="http://schemas.microsoft.com/office/word/2006/wordml" xmlns:wps="http://schemas.microsoft.com/office/word/2010/wordprocessingShape" mc:Ignorable="w14 wp14">
+  <w:footnote w:type="separator" w:id="-1">
+    <w:p>
+      <w:pPr>
+        <w:spacing w:after="0" w:line="240" w:lineRule="auto"/>
+      </w:pPr>
+      <w:r>
+        <w:separator/>
+      </w:r>
+    </w:p>
+  </w:footnote>
+  <w:footnote w:type="continuationSeparator" w:id="0">
+    <w:p>
+      <w:pPr>
+        <w:spacing w:after="0" w:line="240" w:lineRule="auto"/>
+      </w:pPr>
+      <w:r>
+        <w:continuationSeparator/>
+      </w:r>
+    </w:p>
+  </w:footnote>
+</w:footnotes>
 </file>
 
 <file path=word/styles.xml><?xml version="1.0" encoding="utf-8"?>
@@ -1425,6 +1953,53 @@
     <w:name w:val="Normal"/>
     <w:qFormat/>
   </w:style>
+  <w:style w:type="paragraph" w:styleId="Heading1">
+    <w:name w:val="heading 1"/>
+    <w:basedOn w:val="Normal"/>
+    <w:next w:val="Normal"/>
+    <w:link w:val="Heading1Char"/>
+    <w:uiPriority w:val="9"/>
+    <w:qFormat/>
+    <w:rsid w:val="0027489A"/>
+    <w:pPr>
+      <w:keepNext/>
+      <w:keepLines/>
+      <w:spacing w:before="480" w:after="0"/>
+      <w:outlineLvl w:val="0"/>
+    </w:pPr>
+    <w:rPr>
+      <w:rFonts w:asciiTheme="majorHAnsi" w:eastAsiaTheme="majorEastAsia" w:hAnsiTheme="majorHAnsi" w:cstheme="majorBidi"/>
+      <w:b/>
+      <w:bCs/>
+      <w:color w:val="365F91" w:themeColor="accent1" w:themeShade="BF"/>
+      <w:sz w:val="28"/>
+      <w:szCs w:val="28"/>
+    </w:rPr>
+  </w:style>
+  <w:style w:type="paragraph" w:styleId="Heading2">
+    <w:name w:val="heading 2"/>
+    <w:basedOn w:val="Normal"/>
+    <w:next w:val="Normal"/>
+    <w:link w:val="Heading2Char"/>
+    <w:uiPriority w:val="9"/>
+    <w:unhideWhenUsed/>
+    <w:qFormat/>
+    <w:rsid w:val="0027489A"/>
+    <w:pPr>
+      <w:keepNext/>
+      <w:keepLines/>
+      <w:spacing w:before="200" w:after="0"/>
+      <w:outlineLvl w:val="1"/>
+    </w:pPr>
+    <w:rPr>
+      <w:rFonts w:asciiTheme="majorHAnsi" w:eastAsiaTheme="majorEastAsia" w:hAnsiTheme="majorHAnsi" w:cstheme="majorBidi"/>
+      <w:b/>
+      <w:bCs/>
+      <w:color w:val="4F81BD" w:themeColor="accent1"/>
+      <w:sz w:val="26"/>
+      <w:szCs w:val="26"/>
+    </w:rPr>
+  </w:style>
   <w:style w:type="character" w:default="1" w:styleId="DefaultParagraphFont">
     <w:name w:val="Default Paragraph Font"/>
     <w:uiPriority w:val="1"/>
@@ -1470,6 +2045,80 @@
         <w:insideV w:val="single" w:sz="4" w:space="0" w:color="auto"/>
       </w:tblBorders>
     </w:tblPr>
+  </w:style>
+  <w:style w:type="paragraph" w:styleId="Header">
+    <w:name w:val="header"/>
+    <w:basedOn w:val="Normal"/>
+    <w:link w:val="HeaderChar"/>
+    <w:uiPriority w:val="99"/>
+    <w:unhideWhenUsed/>
+    <w:rsid w:val="00E65226"/>
+    <w:pPr>
+      <w:tabs>
+        <w:tab w:val="center" w:pos="4680"/>
+        <w:tab w:val="right" w:pos="9360"/>
+      </w:tabs>
+      <w:spacing w:after="0" w:line="240" w:lineRule="auto"/>
+    </w:pPr>
+  </w:style>
+  <w:style w:type="character" w:customStyle="1" w:styleId="HeaderChar">
+    <w:name w:val="Header Char"/>
+    <w:basedOn w:val="DefaultParagraphFont"/>
+    <w:link w:val="Header"/>
+    <w:uiPriority w:val="99"/>
+    <w:rsid w:val="00E65226"/>
+  </w:style>
+  <w:style w:type="paragraph" w:styleId="Footer">
+    <w:name w:val="footer"/>
+    <w:basedOn w:val="Normal"/>
+    <w:link w:val="FooterChar"/>
+    <w:uiPriority w:val="99"/>
+    <w:unhideWhenUsed/>
+    <w:rsid w:val="00E65226"/>
+    <w:pPr>
+      <w:tabs>
+        <w:tab w:val="center" w:pos="4680"/>
+        <w:tab w:val="right" w:pos="9360"/>
+      </w:tabs>
+      <w:spacing w:after="0" w:line="240" w:lineRule="auto"/>
+    </w:pPr>
+  </w:style>
+  <w:style w:type="character" w:customStyle="1" w:styleId="FooterChar">
+    <w:name w:val="Footer Char"/>
+    <w:basedOn w:val="DefaultParagraphFont"/>
+    <w:link w:val="Footer"/>
+    <w:uiPriority w:val="99"/>
+    <w:rsid w:val="00E65226"/>
+  </w:style>
+  <w:style w:type="character" w:customStyle="1" w:styleId="Heading1Char">
+    <w:name w:val="Heading 1 Char"/>
+    <w:basedOn w:val="DefaultParagraphFont"/>
+    <w:link w:val="Heading1"/>
+    <w:uiPriority w:val="9"/>
+    <w:rsid w:val="0027489A"/>
+    <w:rPr>
+      <w:rFonts w:asciiTheme="majorHAnsi" w:eastAsiaTheme="majorEastAsia" w:hAnsiTheme="majorHAnsi" w:cstheme="majorBidi"/>
+      <w:b/>
+      <w:bCs/>
+      <w:color w:val="365F91" w:themeColor="accent1" w:themeShade="BF"/>
+      <w:sz w:val="28"/>
+      <w:szCs w:val="28"/>
+    </w:rPr>
+  </w:style>
+  <w:style w:type="character" w:customStyle="1" w:styleId="Heading2Char">
+    <w:name w:val="Heading 2 Char"/>
+    <w:basedOn w:val="DefaultParagraphFont"/>
+    <w:link w:val="Heading2"/>
+    <w:uiPriority w:val="9"/>
+    <w:rsid w:val="0027489A"/>
+    <w:rPr>
+      <w:rFonts w:asciiTheme="majorHAnsi" w:eastAsiaTheme="majorEastAsia" w:hAnsiTheme="majorHAnsi" w:cstheme="majorBidi"/>
+      <w:b/>
+      <w:bCs/>
+      <w:color w:val="4F81BD" w:themeColor="accent1"/>
+      <w:sz w:val="26"/>
+      <w:szCs w:val="26"/>
+    </w:rPr>
   </w:style>
 </w:styles>
 </file>
@@ -1634,6 +2283,53 @@
     <w:name w:val="Normal"/>
     <w:qFormat/>
   </w:style>
+  <w:style w:type="paragraph" w:styleId="Heading1">
+    <w:name w:val="heading 1"/>
+    <w:basedOn w:val="Normal"/>
+    <w:next w:val="Normal"/>
+    <w:link w:val="Heading1Char"/>
+    <w:uiPriority w:val="9"/>
+    <w:qFormat/>
+    <w:rsid w:val="0027489A"/>
+    <w:pPr>
+      <w:keepNext/>
+      <w:keepLines/>
+      <w:spacing w:before="480" w:after="0"/>
+      <w:outlineLvl w:val="0"/>
+    </w:pPr>
+    <w:rPr>
+      <w:rFonts w:asciiTheme="majorHAnsi" w:eastAsiaTheme="majorEastAsia" w:hAnsiTheme="majorHAnsi" w:cstheme="majorBidi"/>
+      <w:b/>
+      <w:bCs/>
+      <w:color w:val="365F91" w:themeColor="accent1" w:themeShade="BF"/>
+      <w:sz w:val="28"/>
+      <w:szCs w:val="28"/>
+    </w:rPr>
+  </w:style>
+  <w:style w:type="paragraph" w:styleId="Heading2">
+    <w:name w:val="heading 2"/>
+    <w:basedOn w:val="Normal"/>
+    <w:next w:val="Normal"/>
+    <w:link w:val="Heading2Char"/>
+    <w:uiPriority w:val="9"/>
+    <w:unhideWhenUsed/>
+    <w:qFormat/>
+    <w:rsid w:val="0027489A"/>
+    <w:pPr>
+      <w:keepNext/>
+      <w:keepLines/>
+      <w:spacing w:before="200" w:after="0"/>
+      <w:outlineLvl w:val="1"/>
+    </w:pPr>
+    <w:rPr>
+      <w:rFonts w:asciiTheme="majorHAnsi" w:eastAsiaTheme="majorEastAsia" w:hAnsiTheme="majorHAnsi" w:cstheme="majorBidi"/>
+      <w:b/>
+      <w:bCs/>
+      <w:color w:val="4F81BD" w:themeColor="accent1"/>
+      <w:sz w:val="26"/>
+      <w:szCs w:val="26"/>
+    </w:rPr>
+  </w:style>
   <w:style w:type="character" w:default="1" w:styleId="DefaultParagraphFont">
     <w:name w:val="Default Paragraph Font"/>
     <w:uiPriority w:val="1"/>
@@ -1679,6 +2375,80 @@
         <w:insideV w:val="single" w:sz="4" w:space="0" w:color="auto"/>
       </w:tblBorders>
     </w:tblPr>
+  </w:style>
+  <w:style w:type="paragraph" w:styleId="Header">
+    <w:name w:val="header"/>
+    <w:basedOn w:val="Normal"/>
+    <w:link w:val="HeaderChar"/>
+    <w:uiPriority w:val="99"/>
+    <w:unhideWhenUsed/>
+    <w:rsid w:val="00E65226"/>
+    <w:pPr>
+      <w:tabs>
+        <w:tab w:val="center" w:pos="4680"/>
+        <w:tab w:val="right" w:pos="9360"/>
+      </w:tabs>
+      <w:spacing w:after="0" w:line="240" w:lineRule="auto"/>
+    </w:pPr>
+  </w:style>
+  <w:style w:type="character" w:customStyle="1" w:styleId="HeaderChar">
+    <w:name w:val="Header Char"/>
+    <w:basedOn w:val="DefaultParagraphFont"/>
+    <w:link w:val="Header"/>
+    <w:uiPriority w:val="99"/>
+    <w:rsid w:val="00E65226"/>
+  </w:style>
+  <w:style w:type="paragraph" w:styleId="Footer">
+    <w:name w:val="footer"/>
+    <w:basedOn w:val="Normal"/>
+    <w:link w:val="FooterChar"/>
+    <w:uiPriority w:val="99"/>
+    <w:unhideWhenUsed/>
+    <w:rsid w:val="00E65226"/>
+    <w:pPr>
+      <w:tabs>
+        <w:tab w:val="center" w:pos="4680"/>
+        <w:tab w:val="right" w:pos="9360"/>
+      </w:tabs>
+      <w:spacing w:after="0" w:line="240" w:lineRule="auto"/>
+    </w:pPr>
+  </w:style>
+  <w:style w:type="character" w:customStyle="1" w:styleId="FooterChar">
+    <w:name w:val="Footer Char"/>
+    <w:basedOn w:val="DefaultParagraphFont"/>
+    <w:link w:val="Footer"/>
+    <w:uiPriority w:val="99"/>
+    <w:rsid w:val="00E65226"/>
+  </w:style>
+  <w:style w:type="character" w:customStyle="1" w:styleId="Heading1Char">
+    <w:name w:val="Heading 1 Char"/>
+    <w:basedOn w:val="DefaultParagraphFont"/>
+    <w:link w:val="Heading1"/>
+    <w:uiPriority w:val="9"/>
+    <w:rsid w:val="0027489A"/>
+    <w:rPr>
+      <w:rFonts w:asciiTheme="majorHAnsi" w:eastAsiaTheme="majorEastAsia" w:hAnsiTheme="majorHAnsi" w:cstheme="majorBidi"/>
+      <w:b/>
+      <w:bCs/>
+      <w:color w:val="365F91" w:themeColor="accent1" w:themeShade="BF"/>
+      <w:sz w:val="28"/>
+      <w:szCs w:val="28"/>
+    </w:rPr>
+  </w:style>
+  <w:style w:type="character" w:customStyle="1" w:styleId="Heading2Char">
+    <w:name w:val="Heading 2 Char"/>
+    <w:basedOn w:val="DefaultParagraphFont"/>
+    <w:link w:val="Heading2"/>
+    <w:uiPriority w:val="9"/>
+    <w:rsid w:val="0027489A"/>
+    <w:rPr>
+      <w:rFonts w:asciiTheme="majorHAnsi" w:eastAsiaTheme="majorEastAsia" w:hAnsiTheme="majorHAnsi" w:cstheme="majorBidi"/>
+      <w:b/>
+      <w:bCs/>
+      <w:color w:val="4F81BD" w:themeColor="accent1"/>
+      <w:sz w:val="26"/>
+      <w:szCs w:val="26"/>
+    </w:rPr>
   </w:style>
 </w:styles>
 </file>

</xml_diff>

<commit_message>
Floating point unit - initial archive
</commit_message>
<xml_diff>
--- a/FT816/trunk/docs/FT816 Floating Point Accelerator.docx
+++ b/FT816/trunk/docs/FT816 Floating Point Accelerator.docx
@@ -11,6 +11,13 @@
       </w:r>
     </w:p>
     <w:p>
+      <w:r>
+        <w:t>Robert Finch – rob&lt;remove&gt;@finitron.ca</w:t>
+      </w:r>
+      <w:bookmarkStart w:id="0" w:name="_GoBack"/>
+      <w:bookmarkEnd w:id="0"/>
+    </w:p>
+    <w:p>
       <w:pPr>
         <w:pStyle w:val="Heading1"/>
       </w:pPr>
@@ -41,10 +48,19 @@
         <w:t>U</w:t>
       </w:r>
       <w:r>
-        <w:t>L, DIV, FIX2FLT, FLT2FIX, SWAP, and NEG.</w:t>
+        <w:t>L, DIV, FIX2FLT, FLT2FIX, SWAP, NEG</w:t>
+      </w:r>
+      <w:r>
+        <w:t xml:space="preserve"> and ABS</w:t>
+      </w:r>
+      <w:r>
+        <w:t>.</w:t>
       </w:r>
       <w:r>
         <w:t xml:space="preserve"> The floating point accumulators operate as a memory mapped device placed by default between $FEA200 and $FEA2FF.</w:t>
+      </w:r>
+      <w:r>
+        <w:t xml:space="preserve"> The floating point accelerator communicates through a byte wide data port and twenty-four bit address port. It was intended for use primarily with smaller byte oriented cpu’s like the 65xx, 68xx series in order to provide them with some floating point capability.</w:t>
       </w:r>
     </w:p>
     <w:p>
@@ -594,8 +610,6 @@
             <w:r>
               <w:t>1</w:t>
             </w:r>
-            <w:bookmarkStart w:id="0" w:name="_GoBack"/>
-            <w:bookmarkEnd w:id="0"/>
           </w:p>
         </w:tc>
       </w:tr>
@@ -1872,6 +1886,885 @@
       <w:r>
         <w:t>Divide works at a rate of one bit per clock cycle. It takes 80 clock cycles to process the mantissa. There is also overhead for adjusting the signs of the operands and result.</w:t>
       </w:r>
+    </w:p>
+    <w:p>
+      <w:pPr>
+        <w:spacing w:after="0"/>
+        <w:ind w:left="720"/>
+      </w:pPr>
+    </w:p>
+    <w:p>
+      <w:pPr>
+        <w:pStyle w:val="Heading1"/>
+      </w:pPr>
+      <w:r>
+        <w:t>Size</w:t>
+      </w:r>
+    </w:p>
+    <w:p>
+      <w:pPr>
+        <w:spacing w:after="0"/>
+        <w:ind w:left="720"/>
+      </w:pPr>
+      <w:r>
+        <w:t>The core is estimated to be approximately 2300 4-LUTs in size (or about 2050 logic cells).</w:t>
+      </w:r>
+    </w:p>
+    <w:p>
+      <w:pPr>
+        <w:spacing w:after="0"/>
+        <w:ind w:left="720"/>
+      </w:pPr>
+    </w:p>
+    <w:p>
+      <w:pPr>
+        <w:pStyle w:val="Heading1"/>
+      </w:pPr>
+      <w:r>
+        <w:t>Clocks</w:t>
+      </w:r>
+    </w:p>
+    <w:p>
+      <w:pPr>
+        <w:spacing w:after="0"/>
+        <w:ind w:left="720"/>
+      </w:pPr>
+      <w:r>
+        <w:t>The floating point unit uses a single clock</w:t>
+      </w:r>
+      <w:r>
+        <w:t xml:space="preserve"> which is also used as the clock for bus interfacing. The core may be clocked with a relatively high frequency clock.</w:t>
+      </w:r>
+    </w:p>
+    <w:p>
+      <w:pPr>
+        <w:spacing w:after="0"/>
+        <w:ind w:left="720"/>
+      </w:pPr>
+    </w:p>
+    <w:p>
+      <w:pPr>
+        <w:rPr>
+          <w:rFonts w:asciiTheme="majorHAnsi" w:eastAsiaTheme="majorEastAsia" w:hAnsiTheme="majorHAnsi" w:cstheme="majorBidi"/>
+          <w:b/>
+          <w:bCs/>
+          <w:color w:val="365F91" w:themeColor="accent1" w:themeShade="BF"/>
+          <w:sz w:val="28"/>
+          <w:szCs w:val="28"/>
+        </w:rPr>
+      </w:pPr>
+      <w:r>
+        <w:br w:type="page"/>
+      </w:r>
+    </w:p>
+    <w:p>
+      <w:pPr>
+        <w:pStyle w:val="Heading1"/>
+      </w:pPr>
+      <w:r>
+        <w:lastRenderedPageBreak/>
+        <w:t>Module Ports</w:t>
+      </w:r>
+    </w:p>
+    <w:p>
+      <w:pPr>
+        <w:spacing w:after="0"/>
+        <w:ind w:left="720"/>
+      </w:pPr>
+      <w:r>
+        <w:rPr>
+          <w:color w:val="548DD4" w:themeColor="text2" w:themeTint="99"/>
+        </w:rPr>
+        <w:t>module</w:t>
+      </w:r>
+      <w:r>
+        <w:t xml:space="preserve"> FT816Float(rst, clk, vda, rw, ad, db, rdy);</w:t>
+      </w:r>
+    </w:p>
+    <w:tbl>
+      <w:tblPr>
+        <w:tblStyle w:val="TableGrid"/>
+        <w:tblW w:w="0" w:type="auto"/>
+        <w:tblInd w:w="720" w:type="dxa"/>
+        <w:tblLook w:val="04A0" w:firstRow="1" w:lastRow="0" w:firstColumn="1" w:lastColumn="0" w:noHBand="0" w:noVBand="1"/>
+      </w:tblPr>
+      <w:tblGrid>
+        <w:gridCol w:w="788"/>
+        <w:gridCol w:w="837"/>
+        <w:gridCol w:w="740"/>
+        <w:gridCol w:w="1843"/>
+        <w:gridCol w:w="4648"/>
+      </w:tblGrid>
+      <w:tr>
+        <w:tc>
+          <w:tcPr>
+            <w:tcW w:w="788" w:type="dxa"/>
+          </w:tcPr>
+          <w:p>
+            <w:r>
+              <w:t>Signal</w:t>
+            </w:r>
+          </w:p>
+        </w:tc>
+        <w:tc>
+          <w:tcPr>
+            <w:tcW w:w="837" w:type="dxa"/>
+          </w:tcPr>
+          <w:p>
+            <w:pPr>
+              <w:jc w:val="center"/>
+            </w:pPr>
+            <w:r>
+              <w:t>In/Out</w:t>
+            </w:r>
+          </w:p>
+        </w:tc>
+        <w:tc>
+          <w:tcPr>
+            <w:tcW w:w="740" w:type="dxa"/>
+          </w:tcPr>
+          <w:p>
+            <w:pPr>
+              <w:jc w:val="center"/>
+            </w:pPr>
+            <w:r>
+              <w:t>Size</w:t>
+            </w:r>
+          </w:p>
+        </w:tc>
+        <w:tc>
+          <w:tcPr>
+            <w:tcW w:w="1843" w:type="dxa"/>
+          </w:tcPr>
+          <w:p>
+            <w:r>
+              <w:t>Active</w:t>
+            </w:r>
+          </w:p>
+        </w:tc>
+        <w:tc>
+          <w:tcPr>
+            <w:tcW w:w="4648" w:type="dxa"/>
+          </w:tcPr>
+          <w:p>
+            <w:r>
+              <w:t>Purpose</w:t>
+            </w:r>
+          </w:p>
+        </w:tc>
+      </w:tr>
+      <w:tr>
+        <w:tc>
+          <w:tcPr>
+            <w:tcW w:w="788" w:type="dxa"/>
+          </w:tcPr>
+          <w:p>
+            <w:r>
+              <w:t>rst</w:t>
+            </w:r>
+          </w:p>
+        </w:tc>
+        <w:tc>
+          <w:tcPr>
+            <w:tcW w:w="837" w:type="dxa"/>
+          </w:tcPr>
+          <w:p>
+            <w:pPr>
+              <w:jc w:val="center"/>
+            </w:pPr>
+            <w:r>
+              <w:t>I</w:t>
+            </w:r>
+          </w:p>
+        </w:tc>
+        <w:tc>
+          <w:tcPr>
+            <w:tcW w:w="740" w:type="dxa"/>
+          </w:tcPr>
+          <w:p>
+            <w:pPr>
+              <w:jc w:val="center"/>
+            </w:pPr>
+            <w:r>
+              <w:t>1</w:t>
+            </w:r>
+          </w:p>
+        </w:tc>
+        <w:tc>
+          <w:tcPr>
+            <w:tcW w:w="1843" w:type="dxa"/>
+          </w:tcPr>
+          <w:p>
+            <w:r>
+              <w:t>high synchronous</w:t>
+            </w:r>
+          </w:p>
+        </w:tc>
+        <w:tc>
+          <w:tcPr>
+            <w:tcW w:w="4648" w:type="dxa"/>
+          </w:tcPr>
+          <w:p>
+            <w:r>
+              <w:t>resets the core</w:t>
+            </w:r>
+          </w:p>
+        </w:tc>
+      </w:tr>
+      <w:tr>
+        <w:tc>
+          <w:tcPr>
+            <w:tcW w:w="788" w:type="dxa"/>
+          </w:tcPr>
+          <w:p>
+            <w:r>
+              <w:t>clk</w:t>
+            </w:r>
+          </w:p>
+        </w:tc>
+        <w:tc>
+          <w:tcPr>
+            <w:tcW w:w="837" w:type="dxa"/>
+          </w:tcPr>
+          <w:p>
+            <w:pPr>
+              <w:jc w:val="center"/>
+            </w:pPr>
+            <w:r>
+              <w:t>I</w:t>
+            </w:r>
+          </w:p>
+        </w:tc>
+        <w:tc>
+          <w:tcPr>
+            <w:tcW w:w="740" w:type="dxa"/>
+          </w:tcPr>
+          <w:p>
+            <w:pPr>
+              <w:jc w:val="center"/>
+            </w:pPr>
+            <w:r>
+              <w:t>1</w:t>
+            </w:r>
+          </w:p>
+        </w:tc>
+        <w:tc>
+          <w:tcPr>
+            <w:tcW w:w="1843" w:type="dxa"/>
+          </w:tcPr>
+          <w:p>
+            <w:r>
+              <w:t xml:space="preserve">positive edge </w:t>
+            </w:r>
+          </w:p>
+        </w:tc>
+        <w:tc>
+          <w:tcPr>
+            <w:tcW w:w="4648" w:type="dxa"/>
+          </w:tcPr>
+          <w:p>
+            <w:r>
+              <w:t>clocks the core</w:t>
+            </w:r>
+          </w:p>
+        </w:tc>
+      </w:tr>
+      <w:tr>
+        <w:tc>
+          <w:tcPr>
+            <w:tcW w:w="788" w:type="dxa"/>
+          </w:tcPr>
+          <w:p>
+            <w:r>
+              <w:t>vda</w:t>
+            </w:r>
+          </w:p>
+        </w:tc>
+        <w:tc>
+          <w:tcPr>
+            <w:tcW w:w="837" w:type="dxa"/>
+          </w:tcPr>
+          <w:p>
+            <w:pPr>
+              <w:jc w:val="center"/>
+            </w:pPr>
+            <w:r>
+              <w:t>I</w:t>
+            </w:r>
+          </w:p>
+        </w:tc>
+        <w:tc>
+          <w:tcPr>
+            <w:tcW w:w="740" w:type="dxa"/>
+          </w:tcPr>
+          <w:p>
+            <w:pPr>
+              <w:jc w:val="center"/>
+            </w:pPr>
+            <w:r>
+              <w:t>1</w:t>
+            </w:r>
+          </w:p>
+        </w:tc>
+        <w:tc>
+          <w:tcPr>
+            <w:tcW w:w="1843" w:type="dxa"/>
+          </w:tcPr>
+          <w:p>
+            <w:r>
+              <w:t>high</w:t>
+            </w:r>
+          </w:p>
+        </w:tc>
+        <w:tc>
+          <w:tcPr>
+            <w:tcW w:w="4648" w:type="dxa"/>
+          </w:tcPr>
+          <w:p>
+            <w:r>
+              <w:t>indicates a valid data address is present</w:t>
+            </w:r>
+          </w:p>
+        </w:tc>
+      </w:tr>
+      <w:tr>
+        <w:tc>
+          <w:tcPr>
+            <w:tcW w:w="788" w:type="dxa"/>
+          </w:tcPr>
+          <w:p>
+            <w:r>
+              <w:t>rw</w:t>
+            </w:r>
+          </w:p>
+        </w:tc>
+        <w:tc>
+          <w:tcPr>
+            <w:tcW w:w="837" w:type="dxa"/>
+          </w:tcPr>
+          <w:p>
+            <w:pPr>
+              <w:jc w:val="center"/>
+            </w:pPr>
+            <w:r>
+              <w:t>I</w:t>
+            </w:r>
+          </w:p>
+        </w:tc>
+        <w:tc>
+          <w:tcPr>
+            <w:tcW w:w="740" w:type="dxa"/>
+          </w:tcPr>
+          <w:p>
+            <w:pPr>
+              <w:jc w:val="center"/>
+            </w:pPr>
+            <w:r>
+              <w:t>1</w:t>
+            </w:r>
+          </w:p>
+        </w:tc>
+        <w:tc>
+          <w:tcPr>
+            <w:tcW w:w="1843" w:type="dxa"/>
+          </w:tcPr>
+          <w:p>
+            <w:r>
+              <w:t>high</w:t>
+            </w:r>
+          </w:p>
+        </w:tc>
+        <w:tc>
+          <w:tcPr>
+            <w:tcW w:w="4648" w:type="dxa"/>
+          </w:tcPr>
+          <w:p>
+            <w:r>
+              <w:t>high for read, low for write cycle</w:t>
+            </w:r>
+          </w:p>
+        </w:tc>
+      </w:tr>
+      <w:tr>
+        <w:tc>
+          <w:tcPr>
+            <w:tcW w:w="788" w:type="dxa"/>
+          </w:tcPr>
+          <w:p>
+            <w:r>
+              <w:t>ad</w:t>
+            </w:r>
+          </w:p>
+        </w:tc>
+        <w:tc>
+          <w:tcPr>
+            <w:tcW w:w="837" w:type="dxa"/>
+          </w:tcPr>
+          <w:p>
+            <w:pPr>
+              <w:jc w:val="center"/>
+            </w:pPr>
+            <w:r>
+              <w:t>I</w:t>
+            </w:r>
+          </w:p>
+        </w:tc>
+        <w:tc>
+          <w:tcPr>
+            <w:tcW w:w="740" w:type="dxa"/>
+          </w:tcPr>
+          <w:p>
+            <w:pPr>
+              <w:jc w:val="center"/>
+            </w:pPr>
+            <w:r>
+              <w:t>24</w:t>
+            </w:r>
+          </w:p>
+        </w:tc>
+        <w:tc>
+          <w:tcPr>
+            <w:tcW w:w="1843" w:type="dxa"/>
+          </w:tcPr>
+          <w:p>
+            <w:r>
+              <w:t>high</w:t>
+            </w:r>
+          </w:p>
+        </w:tc>
+        <w:tc>
+          <w:tcPr>
+            <w:tcW w:w="4648" w:type="dxa"/>
+          </w:tcPr>
+          <w:p>
+            <w:r>
+              <w:t>address bus</w:t>
+            </w:r>
+          </w:p>
+        </w:tc>
+      </w:tr>
+      <w:tr>
+        <w:tc>
+          <w:tcPr>
+            <w:tcW w:w="788" w:type="dxa"/>
+          </w:tcPr>
+          <w:p>
+            <w:r>
+              <w:t>db</w:t>
+            </w:r>
+          </w:p>
+        </w:tc>
+        <w:tc>
+          <w:tcPr>
+            <w:tcW w:w="837" w:type="dxa"/>
+          </w:tcPr>
+          <w:p>
+            <w:pPr>
+              <w:jc w:val="center"/>
+            </w:pPr>
+            <w:r>
+              <w:t>I/O</w:t>
+            </w:r>
+          </w:p>
+        </w:tc>
+        <w:tc>
+          <w:tcPr>
+            <w:tcW w:w="740" w:type="dxa"/>
+          </w:tcPr>
+          <w:p>
+            <w:pPr>
+              <w:jc w:val="center"/>
+            </w:pPr>
+            <w:r>
+              <w:t>8</w:t>
+            </w:r>
+          </w:p>
+        </w:tc>
+        <w:tc>
+          <w:tcPr>
+            <w:tcW w:w="1843" w:type="dxa"/>
+          </w:tcPr>
+          <w:p>
+            <w:r>
+              <w:t>high</w:t>
+            </w:r>
+          </w:p>
+        </w:tc>
+        <w:tc>
+          <w:tcPr>
+            <w:tcW w:w="4648" w:type="dxa"/>
+          </w:tcPr>
+          <w:p>
+            <w:r>
+              <w:t>bi-directional data bus</w:t>
+            </w:r>
+          </w:p>
+        </w:tc>
+      </w:tr>
+      <w:tr>
+        <w:tc>
+          <w:tcPr>
+            <w:tcW w:w="788" w:type="dxa"/>
+          </w:tcPr>
+          <w:p>
+            <w:r>
+              <w:t>rdy</w:t>
+            </w:r>
+          </w:p>
+        </w:tc>
+        <w:tc>
+          <w:tcPr>
+            <w:tcW w:w="837" w:type="dxa"/>
+          </w:tcPr>
+          <w:p>
+            <w:pPr>
+              <w:jc w:val="center"/>
+            </w:pPr>
+            <w:r>
+              <w:t>O</w:t>
+            </w:r>
+          </w:p>
+        </w:tc>
+        <w:tc>
+          <w:tcPr>
+            <w:tcW w:w="740" w:type="dxa"/>
+          </w:tcPr>
+          <w:p>
+            <w:pPr>
+              <w:jc w:val="center"/>
+            </w:pPr>
+            <w:r>
+              <w:t>1</w:t>
+            </w:r>
+          </w:p>
+        </w:tc>
+        <w:tc>
+          <w:tcPr>
+            <w:tcW w:w="1843" w:type="dxa"/>
+          </w:tcPr>
+          <w:p>
+            <w:r>
+              <w:t>high</w:t>
+            </w:r>
+          </w:p>
+        </w:tc>
+        <w:tc>
+          <w:tcPr>
+            <w:tcW w:w="4648" w:type="dxa"/>
+          </w:tcPr>
+          <w:p>
+            <w:r>
+              <w:t>high when bus transfer is ready</w:t>
+            </w:r>
+          </w:p>
+        </w:tc>
+      </w:tr>
+    </w:tbl>
+    <w:p>
+      <w:pPr>
+        <w:spacing w:after="0"/>
+        <w:ind w:left="720"/>
+      </w:pPr>
+      <w:r>
+        <w:t>For a write cycle the core performs a data transfer within the current clock cycle and no wait-states are incurred.</w:t>
+      </w:r>
+    </w:p>
+    <w:p>
+      <w:pPr>
+        <w:spacing w:after="0"/>
+        <w:ind w:left="720"/>
+      </w:pPr>
+      <w:r>
+        <w:t>For a read cycle there are two wait-states inserted to allow the core to transfer data from internal registers, before ready becomes active.</w:t>
+      </w:r>
+    </w:p>
+    <w:p>
+      <w:pPr>
+        <w:spacing w:after="0"/>
+        <w:ind w:left="720"/>
+      </w:pPr>
+      <w:r>
+        <w:t>IF the core is not addressed then the ready signal will be high allowing it to be wire-and’ed with other ready signals.</w:t>
+      </w:r>
+    </w:p>
+    <w:p/>
+    <w:p>
+      <w:pPr>
+        <w:pStyle w:val="Heading1"/>
+      </w:pPr>
+      <w:r>
+        <w:t>Parameters</w:t>
+      </w:r>
+    </w:p>
+    <w:p>
+      <w:pPr>
+        <w:spacing w:after="0"/>
+        <w:ind w:left="720"/>
+      </w:pPr>
+    </w:p>
+    <w:tbl>
+      <w:tblPr>
+        <w:tblStyle w:val="TableGrid"/>
+        <w:tblW w:w="0" w:type="auto"/>
+        <w:tblInd w:w="720" w:type="dxa"/>
+        <w:tblLook w:val="04A0" w:firstRow="1" w:lastRow="0" w:firstColumn="1" w:lastColumn="0" w:noHBand="0" w:noVBand="1"/>
+      </w:tblPr>
+      <w:tblGrid>
+        <w:gridCol w:w="1558"/>
+        <w:gridCol w:w="1530"/>
+        <w:gridCol w:w="5768"/>
+      </w:tblGrid>
+      <w:tr>
+        <w:tc>
+          <w:tcPr>
+            <w:tcW w:w="1558" w:type="dxa"/>
+          </w:tcPr>
+          <w:p>
+            <w:r>
+              <w:t>Name</w:t>
+            </w:r>
+          </w:p>
+        </w:tc>
+        <w:tc>
+          <w:tcPr>
+            <w:tcW w:w="1530" w:type="dxa"/>
+          </w:tcPr>
+          <w:p>
+            <w:r>
+              <w:t>Default Value</w:t>
+            </w:r>
+          </w:p>
+        </w:tc>
+        <w:tc>
+          <w:tcPr>
+            <w:tcW w:w="5768" w:type="dxa"/>
+          </w:tcPr>
+          <w:p/>
+        </w:tc>
+      </w:tr>
+      <w:tr>
+        <w:tc>
+          <w:tcPr>
+            <w:tcW w:w="1558" w:type="dxa"/>
+          </w:tcPr>
+          <w:p>
+            <w:r>
+              <w:t>pIOAddress</w:t>
+            </w:r>
+          </w:p>
+        </w:tc>
+        <w:tc>
+          <w:tcPr>
+            <w:tcW w:w="1530" w:type="dxa"/>
+          </w:tcPr>
+          <w:p>
+            <w:r>
+              <w:t>$FEA200</w:t>
+            </w:r>
+          </w:p>
+        </w:tc>
+        <w:tc>
+          <w:tcPr>
+            <w:tcW w:w="5768" w:type="dxa"/>
+          </w:tcPr>
+          <w:p>
+            <w:r>
+              <w:t>This parameter controls where in the memory space the core appears. The core reserves a block of 256 consecutive addresses.</w:t>
+            </w:r>
+          </w:p>
+        </w:tc>
+      </w:tr>
+      <w:tr>
+        <w:tc>
+          <w:tcPr>
+            <w:tcW w:w="1558" w:type="dxa"/>
+          </w:tcPr>
+          <w:p>
+            <w:r>
+              <w:t>pRdyStyle</w:t>
+            </w:r>
+          </w:p>
+        </w:tc>
+        <w:tc>
+          <w:tcPr>
+            <w:tcW w:w="1530" w:type="dxa"/>
+          </w:tcPr>
+          <w:p>
+            <w:r>
+              <w:t>1</w:t>
+            </w:r>
+          </w:p>
+        </w:tc>
+        <w:tc>
+          <w:tcPr>
+            <w:tcW w:w="5768" w:type="dxa"/>
+          </w:tcPr>
+          <w:p>
+            <w:r>
+              <w:t>This parameter controls the value of the ready signal when the core is not selected. It should be 1 or 0.</w:t>
+            </w:r>
+          </w:p>
+        </w:tc>
+      </w:tr>
+    </w:tbl>
+    <w:p>
+      <w:pPr>
+        <w:spacing w:after="0"/>
+        <w:ind w:left="720"/>
+      </w:pPr>
+    </w:p>
+    <w:p>
+      <w:pPr>
+        <w:rPr>
+          <w:rFonts w:asciiTheme="majorHAnsi" w:eastAsiaTheme="majorEastAsia" w:hAnsiTheme="majorHAnsi" w:cstheme="majorBidi"/>
+          <w:b/>
+          <w:bCs/>
+          <w:color w:val="365F91" w:themeColor="accent1" w:themeShade="BF"/>
+          <w:sz w:val="28"/>
+          <w:szCs w:val="28"/>
+        </w:rPr>
+      </w:pPr>
+      <w:r>
+        <w:br w:type="page"/>
+      </w:r>
+    </w:p>
+    <w:p>
+      <w:pPr>
+        <w:pStyle w:val="Heading1"/>
+      </w:pPr>
+      <w:r>
+        <w:lastRenderedPageBreak/>
+        <w:t>Kudoos</w:t>
+      </w:r>
+    </w:p>
+    <w:p>
+      <w:pPr>
+        <w:spacing w:after="0"/>
+        <w:ind w:left="720"/>
+      </w:pPr>
+      <w:r>
+        <w:t xml:space="preserve">The core originated as a direct translation of the floating point routines written in 6502 assembler code presented in </w:t>
+      </w:r>
+      <w:r>
+        <w:t>Dr. Dobb's Journal, August 1976, pages 17-19.</w:t>
+      </w:r>
+      <w:r>
+        <w:t xml:space="preserve"> It has since been extended to higher precision and optimized for better performance.</w:t>
+      </w:r>
+      <w:r>
+        <w:t xml:space="preserve"> It bears little resemblance to the original code.</w:t>
+      </w:r>
+    </w:p>
+    <w:p>
+      <w:pPr>
+        <w:spacing w:after="0"/>
+        <w:ind w:left="720"/>
+      </w:pPr>
+    </w:p>
+    <w:p>
+      <w:pPr>
+        <w:spacing w:after="0"/>
+        <w:ind w:left="1440"/>
+      </w:pPr>
+      <w:r>
+        <w:t>Floating Point Routines for the 6502</w:t>
+      </w:r>
+    </w:p>
+    <w:p>
+      <w:pPr>
+        <w:spacing w:after="0"/>
+        <w:ind w:left="1440"/>
+      </w:pPr>
+    </w:p>
+    <w:p>
+      <w:pPr>
+        <w:spacing w:after="0"/>
+        <w:ind w:left="1440"/>
+      </w:pPr>
+      <w:r>
+        <w:t>by Roy Rankin, Department of Mechanical Engineering,</w:t>
+      </w:r>
+    </w:p>
+    <w:p>
+      <w:pPr>
+        <w:spacing w:after="0"/>
+        <w:ind w:left="1440"/>
+      </w:pPr>
+      <w:r>
+        <w:t xml:space="preserve">   Stanford University, Stanford, CA 94305</w:t>
+      </w:r>
+    </w:p>
+    <w:p>
+      <w:pPr>
+        <w:spacing w:after="0"/>
+        <w:ind w:left="1440"/>
+      </w:pPr>
+      <w:r>
+        <w:t xml:space="preserve">   (415) 497-1822</w:t>
+      </w:r>
+    </w:p>
+    <w:p>
+      <w:pPr>
+        <w:spacing w:after="0"/>
+        <w:ind w:left="1440"/>
+      </w:pPr>
+    </w:p>
+    <w:p>
+      <w:pPr>
+        <w:spacing w:after="0"/>
+        <w:ind w:left="1440"/>
+      </w:pPr>
+      <w:r>
+        <w:t>and</w:t>
+      </w:r>
+    </w:p>
+    <w:p>
+      <w:pPr>
+        <w:spacing w:after="0"/>
+        <w:ind w:left="1440"/>
+      </w:pPr>
+    </w:p>
+    <w:p>
+      <w:pPr>
+        <w:spacing w:after="0"/>
+        <w:ind w:left="1440"/>
+      </w:pPr>
+      <w:r>
+        <w:t xml:space="preserve">   Steve Wozniak, Apple Computer Company</w:t>
+      </w:r>
+    </w:p>
+    <w:p>
+      <w:pPr>
+        <w:spacing w:after="0"/>
+        <w:ind w:left="1440"/>
+      </w:pPr>
+      <w:r>
+        <w:t xml:space="preserve">   770 Welch Road, Suite 154</w:t>
+      </w:r>
+    </w:p>
+    <w:p>
+      <w:pPr>
+        <w:spacing w:after="0"/>
+        <w:ind w:left="1440"/>
+      </w:pPr>
+      <w:r>
+        <w:t xml:space="preserve">   Palo Alto, CA  94304</w:t>
+      </w:r>
+    </w:p>
+    <w:p>
+      <w:pPr>
+        <w:spacing w:after="0"/>
+        <w:ind w:left="1440"/>
+      </w:pPr>
+      <w:r>
+        <w:t xml:space="preserve">   (415) 326-4248</w:t>
+      </w:r>
+    </w:p>
+    <w:p>
+      <w:pPr>
+        <w:spacing w:after="0"/>
+        <w:ind w:left="1440"/>
+      </w:pPr>
     </w:p>
     <w:sectPr>
       <w:footerReference w:type="default" r:id="rId7"/>
@@ -1947,7 +2840,7 @@
           <w:rPr>
             <w:noProof/>
           </w:rPr>
-          <w:t>2</w:t>
+          <w:t>1</w:t>
         </w:r>
         <w:r>
           <w:rPr>

</xml_diff>